<commit_message>
More changes in styles and more info
</commit_message>
<xml_diff>
--- a/API Documental - moorea_files.docx
+++ b/API Documental - moorea_files.docx
@@ -40,12 +40,12 @@
       <w:r>
         <w:rPr>
           <w:noProof/>
-          <w:lang w:eastAsia="en-US"/>
+          <w:lang w:val="en-US" w:eastAsia="en-US"/>
         </w:rPr>
         <mc:AlternateContent>
           <mc:Choice Requires="wps">
             <w:drawing>
-              <wp:anchor distT="152400" distB="152400" distL="152400" distR="152400" simplePos="0" relativeHeight="251659264" behindDoc="0" locked="0" layoutInCell="1" allowOverlap="1" wp14:anchorId="2CF9A619" wp14:editId="0065E8A6">
+              <wp:anchor distT="152400" distB="152400" distL="152400" distR="152400" simplePos="0" relativeHeight="251659264" behindDoc="0" locked="0" layoutInCell="1" allowOverlap="1" wp14:anchorId="4A9A60CB" wp14:editId="1F8033C0">
                 <wp:simplePos x="0" y="0"/>
                 <wp:positionH relativeFrom="page">
                   <wp:posOffset>759164</wp:posOffset>
@@ -147,7 +147,18 @@
       </w:r>
       <w:proofErr w:type="spellEnd"/>
       <w:r>
-        <w:t xml:space="preserve"> S.A (Juan Manuel Carrascal)  </w:t>
+        <w:t xml:space="preserve"> S.A (</w:t>
+      </w:r>
+      <w:r>
+        <w:t xml:space="preserve">Christian Coello </w:t>
+      </w:r>
+      <w:proofErr w:type="spellStart"/>
+      <w:r>
+        <w:t>Grassi</w:t>
+      </w:r>
+      <w:proofErr w:type="spellEnd"/>
+      <w:r>
+        <w:t xml:space="preserve">)  </w:t>
       </w:r>
     </w:p>
     <w:p>
@@ -173,21 +184,6 @@
       <w:r>
         <w:fldChar w:fldCharType="end"/>
       </w:r>
-    </w:p>
-    <w:p>
-      <w:pPr>
-        <w:pStyle w:val="Cuerpo2"/>
-        <w:spacing w:line="240" w:lineRule="auto"/>
-      </w:pPr>
-      <w:r>
-        <w:t>Número de propuesta: J2015_04</w:t>
-      </w:r>
-    </w:p>
-    <w:p>
-      <w:pPr>
-        <w:pStyle w:val="Cuerpo2"/>
-        <w:spacing w:line="240" w:lineRule="auto"/>
-      </w:pPr>
     </w:p>
     <w:p>
       <w:pPr>
@@ -331,6 +327,7 @@
           <w:szCs w:val="36"/>
           <w:lang w:val="es-ES_tradnl"/>
         </w:rPr>
+        <w:lastRenderedPageBreak/>
         <w:t>Introducción</w:t>
       </w:r>
     </w:p>
@@ -366,7 +363,127 @@
           <w:szCs w:val="20"/>
           <w:lang w:val="es-ES_tradnl" w:eastAsia="es-ES"/>
         </w:rPr>
-        <w:t>Vista la necesidad de un almacén de documentos para el guardado de expedientes, con sus correspondientes adjuntos y firmas, y considerando la necesidad de poder acceder al mismo mediante una interfaz estandarizada, se procedió a la creación de una API REST para la gestión de dichos documentos.</w:t>
+        <w:t>El objetivo de l</w:t>
+      </w:r>
+      <w:r>
+        <w:rPr>
+          <w:rFonts w:ascii="Avenir Next" w:hAnsi="Avenir Next" w:cs="Arial Unicode MS"/>
+          <w:color w:val="000000"/>
+          <w:sz w:val="20"/>
+          <w:szCs w:val="20"/>
+          <w:lang w:val="es-ES_tradnl" w:eastAsia="es-ES"/>
+        </w:rPr>
+        <w:t xml:space="preserve">a solución </w:t>
+      </w:r>
+      <w:r>
+        <w:rPr>
+          <w:rFonts w:ascii="Avenir Next" w:hAnsi="Avenir Next" w:cs="Arial Unicode MS"/>
+          <w:color w:val="000000"/>
+          <w:sz w:val="20"/>
+          <w:szCs w:val="20"/>
+          <w:lang w:val="es-ES_tradnl" w:eastAsia="es-ES"/>
+        </w:rPr>
+        <w:t xml:space="preserve">brindada es </w:t>
+      </w:r>
+      <w:r>
+        <w:rPr>
+          <w:rFonts w:ascii="Avenir Next" w:hAnsi="Avenir Next" w:cs="Arial Unicode MS"/>
+          <w:color w:val="000000"/>
+          <w:sz w:val="20"/>
+          <w:szCs w:val="20"/>
+          <w:lang w:val="es-ES_tradnl" w:eastAsia="es-ES"/>
+        </w:rPr>
+        <w:t>ser el único componente que realice toda</w:t>
+      </w:r>
+      <w:r>
+        <w:rPr>
+          <w:rFonts w:ascii="Avenir Next" w:hAnsi="Avenir Next" w:cs="Arial Unicode MS"/>
+          <w:color w:val="000000"/>
+          <w:sz w:val="20"/>
+          <w:szCs w:val="20"/>
+          <w:lang w:val="es-ES_tradnl" w:eastAsia="es-ES"/>
+        </w:rPr>
+        <w:t>s las operaciones documenta</w:t>
+      </w:r>
+      <w:r>
+        <w:rPr>
+          <w:rFonts w:ascii="Avenir Next" w:hAnsi="Avenir Next" w:cs="Arial Unicode MS"/>
+          <w:color w:val="000000"/>
+          <w:sz w:val="20"/>
+          <w:szCs w:val="20"/>
+          <w:lang w:val="es-ES_tradnl" w:eastAsia="es-ES"/>
+        </w:rPr>
+        <w:t>les y de transacciones de un expediente.</w:t>
+      </w:r>
+      <w:r>
+        <w:rPr>
+          <w:rFonts w:ascii="Avenir Next" w:hAnsi="Avenir Next" w:cs="Arial Unicode MS"/>
+          <w:color w:val="000000"/>
+          <w:sz w:val="20"/>
+          <w:szCs w:val="20"/>
+          <w:lang w:val="es-ES_tradnl" w:eastAsia="es-ES"/>
+        </w:rPr>
+        <w:t xml:space="preserve"> Mediante este </w:t>
+      </w:r>
+      <w:r>
+        <w:rPr>
+          <w:rFonts w:ascii="Avenir Next" w:hAnsi="Avenir Next" w:cs="Arial Unicode MS" w:hint="eastAsia"/>
+          <w:color w:val="000000"/>
+          <w:sz w:val="20"/>
+          <w:szCs w:val="20"/>
+          <w:lang w:val="es-ES_tradnl" w:eastAsia="es-ES"/>
+        </w:rPr>
+        <w:t>único</w:t>
+      </w:r>
+      <w:r>
+        <w:rPr>
+          <w:rFonts w:ascii="Avenir Next" w:hAnsi="Avenir Next" w:cs="Arial Unicode MS"/>
+          <w:color w:val="000000"/>
+          <w:sz w:val="20"/>
+          <w:szCs w:val="20"/>
+          <w:lang w:val="es-ES_tradnl" w:eastAsia="es-ES"/>
+        </w:rPr>
+        <w:t xml:space="preserve"> punto de acceso se </w:t>
+      </w:r>
+      <w:r>
+        <w:rPr>
+          <w:rFonts w:ascii="Avenir Next" w:hAnsi="Avenir Next" w:cs="Arial Unicode MS" w:hint="eastAsia"/>
+          <w:color w:val="000000"/>
+          <w:sz w:val="20"/>
+          <w:szCs w:val="20"/>
+          <w:lang w:val="es-ES_tradnl" w:eastAsia="es-ES"/>
+        </w:rPr>
+        <w:t>podrán</w:t>
+      </w:r>
+      <w:r>
+        <w:rPr>
+          <w:rFonts w:ascii="Avenir Next" w:hAnsi="Avenir Next" w:cs="Arial Unicode MS"/>
+          <w:color w:val="000000"/>
+          <w:sz w:val="20"/>
+          <w:szCs w:val="20"/>
+          <w:lang w:val="es-ES_tradnl" w:eastAsia="es-ES"/>
+        </w:rPr>
+        <w:t xml:space="preserve"> gestionar todos los expedientes de forma centralizada, </w:t>
+      </w:r>
+      <w:r>
+        <w:rPr>
+          <w:rFonts w:ascii="Avenir Next" w:hAnsi="Avenir Next" w:cs="Arial Unicode MS" w:hint="eastAsia"/>
+          <w:color w:val="000000"/>
+          <w:sz w:val="20"/>
+          <w:szCs w:val="20"/>
+          <w:lang w:val="es-ES_tradnl" w:eastAsia="es-ES"/>
+        </w:rPr>
+        <w:t>pudiéndose</w:t>
+      </w:r>
+      <w:r>
+        <w:rPr>
+          <w:rFonts w:ascii="Avenir Next" w:hAnsi="Avenir Next" w:cs="Arial Unicode MS"/>
+          <w:color w:val="000000"/>
+          <w:sz w:val="20"/>
+          <w:szCs w:val="20"/>
+          <w:lang w:val="es-ES_tradnl" w:eastAsia="es-ES"/>
+        </w:rPr>
+        <w:t xml:space="preserve"> acceder al mismo desde cualquier punto de acceso necesario, gracias a ser el mismo un servicio REST.</w:t>
       </w:r>
     </w:p>
     <w:p>
@@ -389,7 +506,17 @@
           <w:szCs w:val="20"/>
           <w:lang w:val="es-ES_tradnl" w:eastAsia="es-ES"/>
         </w:rPr>
-        <w:t>El objetivo de l</w:t>
+        <w:t xml:space="preserve">La API REST generada utiliza como motor de persistencia una base de datos documental lo cual facilita la </w:t>
+      </w:r>
+      <w:r>
+        <w:rPr>
+          <w:rFonts w:ascii="Avenir Next" w:hAnsi="Avenir Next" w:cs="Arial Unicode MS" w:hint="eastAsia"/>
+          <w:color w:val="000000"/>
+          <w:sz w:val="20"/>
+          <w:szCs w:val="20"/>
+          <w:lang w:val="es-ES_tradnl" w:eastAsia="es-ES"/>
+        </w:rPr>
+        <w:t>gestión</w:t>
       </w:r>
       <w:r>
         <w:rPr>
@@ -399,7 +526,17 @@
           <w:szCs w:val="20"/>
           <w:lang w:val="es-ES_tradnl" w:eastAsia="es-ES"/>
         </w:rPr>
-        <w:t xml:space="preserve">a solución </w:t>
+        <w:t xml:space="preserve"> de gran cantidad de expedientes. Para el guardado de los documentos integrantes de cada expediente se proporciono una interfaz de tal manera que su </w:t>
+      </w:r>
+      <w:r>
+        <w:rPr>
+          <w:rFonts w:ascii="Avenir Next" w:hAnsi="Avenir Next" w:cs="Arial Unicode MS" w:hint="eastAsia"/>
+          <w:color w:val="000000"/>
+          <w:sz w:val="20"/>
+          <w:szCs w:val="20"/>
+          <w:lang w:val="es-ES_tradnl" w:eastAsia="es-ES"/>
+        </w:rPr>
+        <w:t>implementación</w:t>
       </w:r>
       <w:r>
         <w:rPr>
@@ -409,8 +546,21 @@
           <w:szCs w:val="20"/>
           <w:lang w:val="es-ES_tradnl" w:eastAsia="es-ES"/>
         </w:rPr>
-        <w:t xml:space="preserve">brindada es </w:t>
-      </w:r>
+        <w:t xml:space="preserve"> pueda variar en el tiempo, actualmente siendo la misma en el </w:t>
+      </w:r>
+      <w:proofErr w:type="spellStart"/>
+      <w:r>
+        <w:rPr>
+          <w:rFonts w:ascii="Avenir Next" w:hAnsi="Avenir Next" w:cs="Arial Unicode MS"/>
+          <w:i/>
+          <w:color w:val="000000"/>
+          <w:sz w:val="20"/>
+          <w:szCs w:val="20"/>
+          <w:lang w:val="es-ES_tradnl" w:eastAsia="es-ES"/>
+        </w:rPr>
+        <w:t>filesystem</w:t>
+      </w:r>
+      <w:proofErr w:type="spellEnd"/>
       <w:r>
         <w:rPr>
           <w:rFonts w:ascii="Avenir Next" w:hAnsi="Avenir Next" w:cs="Arial Unicode MS"/>
@@ -419,9 +569,8 @@
           <w:szCs w:val="20"/>
           <w:lang w:val="es-ES_tradnl" w:eastAsia="es-ES"/>
         </w:rPr>
-        <w:t xml:space="preserve">ser el único componente que realice todas las operaciones </w:t>
-      </w:r>
-      <w:proofErr w:type="spellStart"/>
+        <w:t xml:space="preserve"> (</w:t>
+      </w:r>
       <w:r>
         <w:rPr>
           <w:rFonts w:ascii="Avenir Next" w:hAnsi="Avenir Next" w:cs="Arial Unicode MS"/>
@@ -430,9 +579,8 @@
           <w:szCs w:val="20"/>
           <w:lang w:val="es-ES_tradnl" w:eastAsia="es-ES"/>
         </w:rPr>
-        <w:t>documentamentales</w:t>
-      </w:r>
-      <w:proofErr w:type="spellEnd"/>
+        <w:t>sistema de archivos</w:t>
+      </w:r>
       <w:r>
         <w:rPr>
           <w:rFonts w:ascii="Avenir Next" w:hAnsi="Avenir Next" w:cs="Arial Unicode MS"/>
@@ -441,7 +589,7 @@
           <w:szCs w:val="20"/>
           <w:lang w:val="es-ES_tradnl" w:eastAsia="es-ES"/>
         </w:rPr>
-        <w:t xml:space="preserve"> y de transacciones de un expediente.</w:t>
+        <w:t>)</w:t>
       </w:r>
       <w:r>
         <w:rPr>
@@ -451,67 +599,7 @@
           <w:szCs w:val="20"/>
           <w:lang w:val="es-ES_tradnl" w:eastAsia="es-ES"/>
         </w:rPr>
-        <w:t xml:space="preserve"> Mediante este </w:t>
-      </w:r>
-      <w:r>
-        <w:rPr>
-          <w:rFonts w:ascii="Avenir Next" w:hAnsi="Avenir Next" w:cs="Arial Unicode MS" w:hint="eastAsia"/>
-          <w:color w:val="000000"/>
-          <w:sz w:val="20"/>
-          <w:szCs w:val="20"/>
-          <w:lang w:val="es-ES_tradnl" w:eastAsia="es-ES"/>
-        </w:rPr>
-        <w:t>único</w:t>
-      </w:r>
-      <w:r>
-        <w:rPr>
-          <w:rFonts w:ascii="Avenir Next" w:hAnsi="Avenir Next" w:cs="Arial Unicode MS"/>
-          <w:color w:val="000000"/>
-          <w:sz w:val="20"/>
-          <w:szCs w:val="20"/>
-          <w:lang w:val="es-ES_tradnl" w:eastAsia="es-ES"/>
-        </w:rPr>
-        <w:t xml:space="preserve"> punto de acceso se </w:t>
-      </w:r>
-      <w:r>
-        <w:rPr>
-          <w:rFonts w:ascii="Avenir Next" w:hAnsi="Avenir Next" w:cs="Arial Unicode MS" w:hint="eastAsia"/>
-          <w:color w:val="000000"/>
-          <w:sz w:val="20"/>
-          <w:szCs w:val="20"/>
-          <w:lang w:val="es-ES_tradnl" w:eastAsia="es-ES"/>
-        </w:rPr>
-        <w:t>podrán</w:t>
-      </w:r>
-      <w:r>
-        <w:rPr>
-          <w:rFonts w:ascii="Avenir Next" w:hAnsi="Avenir Next" w:cs="Arial Unicode MS"/>
-          <w:color w:val="000000"/>
-          <w:sz w:val="20"/>
-          <w:szCs w:val="20"/>
-          <w:lang w:val="es-ES_tradnl" w:eastAsia="es-ES"/>
-        </w:rPr>
-        <w:t xml:space="preserve"> gestionar todos los expedientes de forma centralizada, </w:t>
-      </w:r>
-      <w:r>
-        <w:rPr>
-          <w:rFonts w:ascii="Avenir Next" w:hAnsi="Avenir Next" w:cs="Arial Unicode MS" w:hint="eastAsia"/>
-          <w:color w:val="000000"/>
-          <w:sz w:val="20"/>
-          <w:szCs w:val="20"/>
-          <w:lang w:val="es-ES_tradnl" w:eastAsia="es-ES"/>
-        </w:rPr>
-        <w:t>pudiéndose</w:t>
-      </w:r>
-      <w:r>
-        <w:rPr>
-          <w:rFonts w:ascii="Avenir Next" w:hAnsi="Avenir Next" w:cs="Arial Unicode MS"/>
-          <w:color w:val="000000"/>
-          <w:sz w:val="20"/>
-          <w:szCs w:val="20"/>
-          <w:lang w:val="es-ES_tradnl" w:eastAsia="es-ES"/>
-        </w:rPr>
-        <w:t xml:space="preserve"> acceder al mismo desde cualquier punto de acceso necesario, gracias a ser el mismo un servicio REST.</w:t>
+        <w:t>.</w:t>
       </w:r>
       <w:bookmarkStart w:id="0" w:name="_GoBack"/>
       <w:bookmarkEnd w:id="0"/>
@@ -2075,7 +2163,6 @@
           <w:color w:val="000000"/>
           <w:sz w:val="20"/>
           <w:szCs w:val="20"/>
-          <w:u w:val="single"/>
           <w:lang w:val="es-ES_tradnl"/>
         </w:rPr>
         <w:t>Dirección</w:t>
@@ -2148,7 +2235,6 @@
           <w:color w:val="000000"/>
           <w:sz w:val="20"/>
           <w:szCs w:val="20"/>
-          <w:u w:val="single"/>
           <w:lang w:val="es-ES_tradnl"/>
         </w:rPr>
         <w:t>resolucion</w:t>
@@ -2189,7 +2275,6 @@
           <w:color w:val="000000"/>
           <w:sz w:val="20"/>
           <w:szCs w:val="20"/>
-          <w:u w:val="single"/>
           <w:lang w:val="es-ES_tradnl"/>
         </w:rPr>
         <w:t>Resolución</w:t>
@@ -2638,7 +2723,14 @@
         <w:rPr>
           <w:lang w:val="es-ES_tradnl"/>
         </w:rPr>
-        <w:t>Ruta: /api/files/manager/&lt;type&gt;/&lt;page&gt;/&lt;limit&gt;/&lt;order_filed&gt;/&lt;order_direction&gt;</w:t>
+        <w:t xml:space="preserve">Ruta: </w:t>
+      </w:r>
+      <w:r>
+        <w:rPr>
+          <w:b/>
+          <w:lang w:val="es-ES_tradnl"/>
+        </w:rPr>
+        <w:t>/api/files/manager/&lt;type&gt;/&lt;page&gt;/&lt;limit&gt;/&lt;order_filed&gt;/&lt;order_direction&gt;</w:t>
       </w:r>
     </w:p>
     <w:p>
@@ -3161,7 +3253,6 @@
           <w:color w:val="000000"/>
           <w:sz w:val="20"/>
           <w:szCs w:val="20"/>
-          <w:u w:val="single"/>
           <w:lang w:val="es-ES_tradnl"/>
         </w:rPr>
         <w:t>Dirección</w:t>
@@ -3304,7 +3395,6 @@
           <w:color w:val="000000"/>
           <w:sz w:val="20"/>
           <w:szCs w:val="20"/>
-          <w:u w:val="single"/>
           <w:lang w:val="es-ES_tradnl"/>
         </w:rPr>
         <w:t>resolucion</w:t>
@@ -3346,7 +3436,6 @@
           <w:color w:val="000000"/>
           <w:sz w:val="20"/>
           <w:szCs w:val="20"/>
-          <w:u w:val="single"/>
           <w:lang w:val="es-ES_tradnl"/>
         </w:rPr>
         <w:t>Resolucion</w:t>
@@ -3596,6 +3685,14 @@
           <w:lang w:val="es-ES_tradnl"/>
         </w:rPr>
         <w:tab/>
+      </w:r>
+      <w:r>
+        <w:rPr>
+          <w:rFonts w:ascii="Consolas" w:hAnsi="Consolas" w:cs="Consolas"/>
+          <w:sz w:val="20"/>
+          <w:szCs w:val="20"/>
+          <w:lang w:val="es-ES_tradnl"/>
+        </w:rPr>
         <w:t>{</w:t>
       </w:r>
     </w:p>
@@ -4073,7 +4170,6 @@
           <w:color w:val="000000"/>
           <w:sz w:val="20"/>
           <w:szCs w:val="20"/>
-          <w:u w:val="single"/>
           <w:lang w:val="es-ES_tradnl"/>
         </w:rPr>
         <w:t>Dirección</w:t>
@@ -4216,7 +4312,6 @@
           <w:color w:val="000000"/>
           <w:sz w:val="20"/>
           <w:szCs w:val="20"/>
-          <w:u w:val="single"/>
           <w:lang w:val="es-ES_tradnl"/>
         </w:rPr>
         <w:t>resolucion</w:t>
@@ -4258,7 +4353,6 @@
           <w:color w:val="000000"/>
           <w:sz w:val="20"/>
           <w:szCs w:val="20"/>
-          <w:u w:val="single"/>
           <w:lang w:val="es-ES_tradnl"/>
         </w:rPr>
         <w:t>Resolucion</w:t>
@@ -13498,7 +13592,7 @@
       <w:rPr>
         <w:noProof/>
       </w:rPr>
-      <w:t>2</w:t>
+      <w:t>11</w:t>
     </w:r>
     <w:r>
       <w:fldChar w:fldCharType="end"/>
@@ -13547,7 +13641,7 @@
       <mc:AlternateContent>
         <mc:Choice Requires="wps">
           <w:drawing>
-            <wp:anchor distT="152400" distB="152400" distL="152400" distR="152400" simplePos="0" relativeHeight="251658240" behindDoc="1" locked="0" layoutInCell="1" allowOverlap="1" wp14:anchorId="7DD2300C" wp14:editId="038A2BDC">
+            <wp:anchor distT="152400" distB="152400" distL="152400" distR="152400" simplePos="0" relativeHeight="251658240" behindDoc="1" locked="0" layoutInCell="1" allowOverlap="1" wp14:anchorId="3623D581" wp14:editId="17C27A5A">
               <wp:simplePos x="0" y="0"/>
               <wp:positionH relativeFrom="page">
                 <wp:posOffset>762000</wp:posOffset>
@@ -13611,7 +13705,7 @@
       <mc:AlternateContent>
         <mc:Choice Requires="wps">
           <w:drawing>
-            <wp:anchor distT="152400" distB="152400" distL="152400" distR="152400" simplePos="0" relativeHeight="251659264" behindDoc="1" locked="0" layoutInCell="1" allowOverlap="1" wp14:anchorId="66C13A5C" wp14:editId="1DE8D868">
+            <wp:anchor distT="152400" distB="152400" distL="152400" distR="152400" simplePos="0" relativeHeight="251659264" behindDoc="1" locked="0" layoutInCell="1" allowOverlap="1" wp14:anchorId="1ADC82EC" wp14:editId="1897625E">
               <wp:simplePos x="0" y="0"/>
               <wp:positionH relativeFrom="page">
                 <wp:posOffset>762000</wp:posOffset>
@@ -13695,21 +13789,21 @@
         <v:path o:extrusionok="f" gradientshapeok="t" o:connecttype="rect"/>
         <o:lock v:ext="edit" aspectratio="t"/>
       </v:shapetype>
-      <v:shape id="_x0000_i1105" type="#_x0000_t75" style="width:84pt;height:90pt;visibility:visible" o:bullet="t">
+      <v:shape id="_x0000_i1114" type="#_x0000_t75" style="width:84pt;height:90pt;visibility:visible" o:bullet="t">
         <v:imagedata r:id="rId1" o:title="hardcover_bullet_gray"/>
       </v:shape>
     </w:pict>
   </w:numPicBullet>
   <w:numPicBullet w:numPicBulletId="1">
     <w:pict>
-      <v:shape id="_x0000_i1106" type="#_x0000_t75" style="width:42pt;height:45.35pt;visibility:visible" o:bullet="t">
+      <v:shape id="_x0000_i1115" type="#_x0000_t75" style="width:42pt;height:45.35pt;visibility:visible" o:bullet="t">
         <v:imagedata r:id="rId2" o:title="Hardcover_bullet_gray"/>
       </v:shape>
     </w:pict>
   </w:numPicBullet>
   <w:numPicBullet w:numPicBulletId="2">
     <w:pict>
-      <v:shape id="_x0000_i1107" type="#_x0000_t75" style="width:84pt;height:90pt;visibility:visible" o:bullet="t">
+      <v:shape id="_x0000_i1116" type="#_x0000_t75" style="width:84pt;height:90pt;visibility:visible" o:bullet="t">
         <v:imagedata r:id="rId3" o:title="Hardcover_bullet_gray"/>
       </v:shape>
     </w:pict>
@@ -18957,7 +19051,7 @@
     <w:abstractNumId w:val="23"/>
     <w:lvlOverride w:ilvl="0">
       <w:startOverride w:val="1"/>
-      <w:lvl w:ilvl="0" w:tplc="B2ACF1DE">
+      <w:lvl w:ilvl="0" w:tplc="C39A9DC0">
         <w:start w:val="1"/>
         <w:numFmt w:val="upperLetter"/>
         <w:lvlText w:val="%1."/>
@@ -18985,7 +19079,7 @@
     </w:lvlOverride>
     <w:lvlOverride w:ilvl="1">
       <w:startOverride w:val="1"/>
-      <w:lvl w:ilvl="1" w:tplc="96187A74">
+      <w:lvl w:ilvl="1" w:tplc="7EB8C182">
         <w:start w:val="1"/>
         <w:numFmt w:val="upperLetter"/>
         <w:lvlText w:val="%2."/>
@@ -19013,7 +19107,7 @@
     </w:lvlOverride>
     <w:lvlOverride w:ilvl="2">
       <w:startOverride w:val="1"/>
-      <w:lvl w:ilvl="2" w:tplc="33443544">
+      <w:lvl w:ilvl="2" w:tplc="15408196">
         <w:start w:val="1"/>
         <w:numFmt w:val="upperLetter"/>
         <w:lvlText w:val="%3."/>
@@ -19041,7 +19135,7 @@
     </w:lvlOverride>
     <w:lvlOverride w:ilvl="3">
       <w:startOverride w:val="1"/>
-      <w:lvl w:ilvl="3" w:tplc="BB24C39C">
+      <w:lvl w:ilvl="3" w:tplc="BB367AF2">
         <w:start w:val="1"/>
         <w:numFmt w:val="upperLetter"/>
         <w:lvlText w:val="%4."/>
@@ -19069,7 +19163,7 @@
     </w:lvlOverride>
     <w:lvlOverride w:ilvl="4">
       <w:startOverride w:val="1"/>
-      <w:lvl w:ilvl="4" w:tplc="D5E8CCD2">
+      <w:lvl w:ilvl="4" w:tplc="0F3E3A6C">
         <w:start w:val="1"/>
         <w:numFmt w:val="upperLetter"/>
         <w:lvlText w:val="%5."/>
@@ -19097,7 +19191,7 @@
     </w:lvlOverride>
     <w:lvlOverride w:ilvl="5">
       <w:startOverride w:val="1"/>
-      <w:lvl w:ilvl="5" w:tplc="0F021206">
+      <w:lvl w:ilvl="5" w:tplc="90B041F0">
         <w:start w:val="1"/>
         <w:numFmt w:val="upperLetter"/>
         <w:lvlText w:val="%6."/>
@@ -19125,7 +19219,7 @@
     </w:lvlOverride>
     <w:lvlOverride w:ilvl="6">
       <w:startOverride w:val="1"/>
-      <w:lvl w:ilvl="6" w:tplc="E48C4F60">
+      <w:lvl w:ilvl="6" w:tplc="12746D8A">
         <w:start w:val="1"/>
         <w:numFmt w:val="upperLetter"/>
         <w:lvlText w:val="%7."/>
@@ -19153,7 +19247,7 @@
     </w:lvlOverride>
     <w:lvlOverride w:ilvl="7">
       <w:startOverride w:val="1"/>
-      <w:lvl w:ilvl="7" w:tplc="85FC8A2C">
+      <w:lvl w:ilvl="7" w:tplc="C24A3D3E">
         <w:start w:val="1"/>
         <w:numFmt w:val="upperLetter"/>
         <w:lvlText w:val="%8."/>
@@ -19181,7 +19275,7 @@
     </w:lvlOverride>
     <w:lvlOverride w:ilvl="8">
       <w:startOverride w:val="1"/>
-      <w:lvl w:ilvl="8" w:tplc="49BC1982">
+      <w:lvl w:ilvl="8" w:tplc="D9F2C2D4">
         <w:start w:val="1"/>
         <w:numFmt w:val="upperLetter"/>
         <w:lvlText w:val="%9."/>
@@ -19217,7 +19311,7 @@
   <w:num w:numId="6">
     <w:abstractNumId w:val="20"/>
     <w:lvlOverride w:ilvl="0">
-      <w:lvl w:ilvl="0" w:tplc="ADFABA40">
+      <w:lvl w:ilvl="0" w:tplc="BB706B10">
         <w:start w:val="1"/>
         <w:numFmt w:val="bullet"/>
         <w:lvlText w:val="•"/>
@@ -19245,7 +19339,7 @@
       </w:lvl>
     </w:lvlOverride>
     <w:lvlOverride w:ilvl="1">
-      <w:lvl w:ilvl="1" w:tplc="B5D08866">
+      <w:lvl w:ilvl="1" w:tplc="DAAA3816">
         <w:start w:val="1"/>
         <w:numFmt w:val="bullet"/>
         <w:lvlText w:val="•"/>
@@ -19273,7 +19367,7 @@
       </w:lvl>
     </w:lvlOverride>
     <w:lvlOverride w:ilvl="2">
-      <w:lvl w:ilvl="2" w:tplc="45D44198">
+      <w:lvl w:ilvl="2" w:tplc="006A4D9A">
         <w:start w:val="1"/>
         <w:numFmt w:val="bullet"/>
         <w:lvlText w:val="•"/>
@@ -19301,7 +19395,7 @@
       </w:lvl>
     </w:lvlOverride>
     <w:lvlOverride w:ilvl="3">
-      <w:lvl w:ilvl="3" w:tplc="EAC2A9BA">
+      <w:lvl w:ilvl="3" w:tplc="75F6DAC0">
         <w:start w:val="1"/>
         <w:numFmt w:val="bullet"/>
         <w:lvlText w:val="•"/>
@@ -19329,7 +19423,7 @@
       </w:lvl>
     </w:lvlOverride>
     <w:lvlOverride w:ilvl="4">
-      <w:lvl w:ilvl="4" w:tplc="F74CCAB0">
+      <w:lvl w:ilvl="4" w:tplc="B622C23C">
         <w:start w:val="1"/>
         <w:numFmt w:val="bullet"/>
         <w:lvlText w:val="•"/>
@@ -19357,7 +19451,7 @@
       </w:lvl>
     </w:lvlOverride>
     <w:lvlOverride w:ilvl="5">
-      <w:lvl w:ilvl="5" w:tplc="62060A96">
+      <w:lvl w:ilvl="5" w:tplc="07BE59D2">
         <w:start w:val="1"/>
         <w:numFmt w:val="bullet"/>
         <w:lvlText w:val="•"/>
@@ -19385,7 +19479,7 @@
       </w:lvl>
     </w:lvlOverride>
     <w:lvlOverride w:ilvl="6">
-      <w:lvl w:ilvl="6" w:tplc="94DC6786">
+      <w:lvl w:ilvl="6" w:tplc="42F64C5C">
         <w:start w:val="1"/>
         <w:numFmt w:val="bullet"/>
         <w:lvlText w:val="•"/>
@@ -19413,7 +19507,7 @@
       </w:lvl>
     </w:lvlOverride>
     <w:lvlOverride w:ilvl="7">
-      <w:lvl w:ilvl="7" w:tplc="F53EFBA6">
+      <w:lvl w:ilvl="7" w:tplc="BA24997A">
         <w:start w:val="1"/>
         <w:numFmt w:val="bullet"/>
         <w:lvlText w:val="•"/>
@@ -19441,7 +19535,7 @@
       </w:lvl>
     </w:lvlOverride>
     <w:lvlOverride w:ilvl="8">
-      <w:lvl w:ilvl="8" w:tplc="9A6497F2">
+      <w:lvl w:ilvl="8" w:tplc="7CFA04F8">
         <w:start w:val="1"/>
         <w:numFmt w:val="bullet"/>
         <w:lvlText w:val="•"/>
@@ -19490,7 +19584,7 @@
   <w:num w:numId="13">
     <w:abstractNumId w:val="20"/>
     <w:lvlOverride w:ilvl="0">
-      <w:lvl w:ilvl="0" w:tplc="ADFABA40">
+      <w:lvl w:ilvl="0" w:tplc="BB706B10">
         <w:start w:val="1"/>
         <w:numFmt w:val="bullet"/>
         <w:lvlText w:val="•"/>
@@ -19518,7 +19612,7 @@
       </w:lvl>
     </w:lvlOverride>
     <w:lvlOverride w:ilvl="1">
-      <w:lvl w:ilvl="1" w:tplc="B5D08866">
+      <w:lvl w:ilvl="1" w:tplc="DAAA3816">
         <w:start w:val="1"/>
         <w:numFmt w:val="bullet"/>
         <w:lvlText w:val="•"/>
@@ -19546,7 +19640,7 @@
       </w:lvl>
     </w:lvlOverride>
     <w:lvlOverride w:ilvl="2">
-      <w:lvl w:ilvl="2" w:tplc="45D44198">
+      <w:lvl w:ilvl="2" w:tplc="006A4D9A">
         <w:start w:val="1"/>
         <w:numFmt w:val="bullet"/>
         <w:lvlText w:val="•"/>
@@ -19574,7 +19668,7 @@
       </w:lvl>
     </w:lvlOverride>
     <w:lvlOverride w:ilvl="3">
-      <w:lvl w:ilvl="3" w:tplc="EAC2A9BA">
+      <w:lvl w:ilvl="3" w:tplc="75F6DAC0">
         <w:start w:val="1"/>
         <w:numFmt w:val="bullet"/>
         <w:lvlText w:val="•"/>
@@ -19602,7 +19696,7 @@
       </w:lvl>
     </w:lvlOverride>
     <w:lvlOverride w:ilvl="4">
-      <w:lvl w:ilvl="4" w:tplc="F74CCAB0">
+      <w:lvl w:ilvl="4" w:tplc="B622C23C">
         <w:start w:val="1"/>
         <w:numFmt w:val="bullet"/>
         <w:lvlText w:val="•"/>
@@ -19630,7 +19724,7 @@
       </w:lvl>
     </w:lvlOverride>
     <w:lvlOverride w:ilvl="5">
-      <w:lvl w:ilvl="5" w:tplc="62060A96">
+      <w:lvl w:ilvl="5" w:tplc="07BE59D2">
         <w:start w:val="1"/>
         <w:numFmt w:val="bullet"/>
         <w:lvlText w:val="•"/>
@@ -19658,7 +19752,7 @@
       </w:lvl>
     </w:lvlOverride>
     <w:lvlOverride w:ilvl="6">
-      <w:lvl w:ilvl="6" w:tplc="94DC6786">
+      <w:lvl w:ilvl="6" w:tplc="42F64C5C">
         <w:start w:val="1"/>
         <w:numFmt w:val="bullet"/>
         <w:lvlText w:val="•"/>
@@ -19686,7 +19780,7 @@
       </w:lvl>
     </w:lvlOverride>
     <w:lvlOverride w:ilvl="7">
-      <w:lvl w:ilvl="7" w:tplc="F53EFBA6">
+      <w:lvl w:ilvl="7" w:tplc="BA24997A">
         <w:start w:val="1"/>
         <w:numFmt w:val="bullet"/>
         <w:lvlText w:val="•"/>
@@ -19714,7 +19808,7 @@
       </w:lvl>
     </w:lvlOverride>
     <w:lvlOverride w:ilvl="8">
-      <w:lvl w:ilvl="8" w:tplc="9A6497F2">
+      <w:lvl w:ilvl="8" w:tplc="7CFA04F8">
         <w:start w:val="1"/>
         <w:numFmt w:val="bullet"/>
         <w:lvlText w:val="•"/>
@@ -19751,7 +19845,7 @@
   <w:num w:numId="16">
     <w:abstractNumId w:val="9"/>
     <w:lvlOverride w:ilvl="0">
-      <w:lvl w:ilvl="0" w:tplc="B84CE3A6">
+      <w:lvl w:ilvl="0" w:tplc="3CF4B3C6">
         <w:start w:val="1"/>
         <w:numFmt w:val="bullet"/>
         <w:lvlText w:val="•"/>
@@ -19786,7 +19880,7 @@
       </w:lvl>
     </w:lvlOverride>
     <w:lvlOverride w:ilvl="1">
-      <w:lvl w:ilvl="1" w:tplc="04127B88">
+      <w:lvl w:ilvl="1" w:tplc="3114277E">
         <w:start w:val="1"/>
         <w:numFmt w:val="bullet"/>
         <w:lvlText w:val="•"/>
@@ -19821,7 +19915,7 @@
       </w:lvl>
     </w:lvlOverride>
     <w:lvlOverride w:ilvl="2">
-      <w:lvl w:ilvl="2" w:tplc="A858AD78">
+      <w:lvl w:ilvl="2" w:tplc="57E2F8E2">
         <w:start w:val="1"/>
         <w:numFmt w:val="bullet"/>
         <w:lvlText w:val="•"/>
@@ -19856,7 +19950,7 @@
       </w:lvl>
     </w:lvlOverride>
     <w:lvlOverride w:ilvl="3">
-      <w:lvl w:ilvl="3" w:tplc="6B844538">
+      <w:lvl w:ilvl="3" w:tplc="82CEB2E2">
         <w:start w:val="1"/>
         <w:numFmt w:val="bullet"/>
         <w:lvlText w:val="•"/>
@@ -19891,7 +19985,7 @@
       </w:lvl>
     </w:lvlOverride>
     <w:lvlOverride w:ilvl="4">
-      <w:lvl w:ilvl="4" w:tplc="D28A8770">
+      <w:lvl w:ilvl="4" w:tplc="FE06D6D0">
         <w:start w:val="1"/>
         <w:numFmt w:val="bullet"/>
         <w:lvlText w:val="•"/>
@@ -19926,7 +20020,7 @@
       </w:lvl>
     </w:lvlOverride>
     <w:lvlOverride w:ilvl="5">
-      <w:lvl w:ilvl="5" w:tplc="54A21ED8">
+      <w:lvl w:ilvl="5" w:tplc="695C5EC2">
         <w:start w:val="1"/>
         <w:numFmt w:val="bullet"/>
         <w:lvlText w:val="•"/>
@@ -19961,7 +20055,7 @@
       </w:lvl>
     </w:lvlOverride>
     <w:lvlOverride w:ilvl="6">
-      <w:lvl w:ilvl="6" w:tplc="C004DD9C">
+      <w:lvl w:ilvl="6" w:tplc="CDA4C1A8">
         <w:start w:val="1"/>
         <w:numFmt w:val="bullet"/>
         <w:lvlText w:val="•"/>
@@ -19996,7 +20090,7 @@
       </w:lvl>
     </w:lvlOverride>
     <w:lvlOverride w:ilvl="7">
-      <w:lvl w:ilvl="7" w:tplc="3E7C72C0">
+      <w:lvl w:ilvl="7" w:tplc="DDC0B0A2">
         <w:start w:val="1"/>
         <w:numFmt w:val="bullet"/>
         <w:lvlText w:val="•"/>
@@ -20031,7 +20125,7 @@
       </w:lvl>
     </w:lvlOverride>
     <w:lvlOverride w:ilvl="8">
-      <w:lvl w:ilvl="8" w:tplc="BB762E94">
+      <w:lvl w:ilvl="8" w:tplc="A386BF78">
         <w:start w:val="1"/>
         <w:numFmt w:val="bullet"/>
         <w:lvlText w:val="•"/>
@@ -20069,7 +20163,7 @@
   <w:num w:numId="17">
     <w:abstractNumId w:val="20"/>
     <w:lvlOverride w:ilvl="0">
-      <w:lvl w:ilvl="0" w:tplc="ADFABA40">
+      <w:lvl w:ilvl="0" w:tplc="BB706B10">
         <w:start w:val="1"/>
         <w:numFmt w:val="bullet"/>
         <w:lvlText w:val="•"/>
@@ -20097,7 +20191,7 @@
       </w:lvl>
     </w:lvlOverride>
     <w:lvlOverride w:ilvl="1">
-      <w:lvl w:ilvl="1" w:tplc="B5D08866">
+      <w:lvl w:ilvl="1" w:tplc="DAAA3816">
         <w:start w:val="1"/>
         <w:numFmt w:val="bullet"/>
         <w:lvlText w:val="•"/>
@@ -20125,7 +20219,7 @@
       </w:lvl>
     </w:lvlOverride>
     <w:lvlOverride w:ilvl="2">
-      <w:lvl w:ilvl="2" w:tplc="45D44198">
+      <w:lvl w:ilvl="2" w:tplc="006A4D9A">
         <w:start w:val="1"/>
         <w:numFmt w:val="bullet"/>
         <w:lvlText w:val="•"/>
@@ -20153,7 +20247,7 @@
       </w:lvl>
     </w:lvlOverride>
     <w:lvlOverride w:ilvl="3">
-      <w:lvl w:ilvl="3" w:tplc="EAC2A9BA">
+      <w:lvl w:ilvl="3" w:tplc="75F6DAC0">
         <w:start w:val="1"/>
         <w:numFmt w:val="bullet"/>
         <w:lvlText w:val="•"/>
@@ -20181,7 +20275,7 @@
       </w:lvl>
     </w:lvlOverride>
     <w:lvlOverride w:ilvl="4">
-      <w:lvl w:ilvl="4" w:tplc="F74CCAB0">
+      <w:lvl w:ilvl="4" w:tplc="B622C23C">
         <w:start w:val="1"/>
         <w:numFmt w:val="bullet"/>
         <w:lvlText w:val="•"/>
@@ -20209,7 +20303,7 @@
       </w:lvl>
     </w:lvlOverride>
     <w:lvlOverride w:ilvl="5">
-      <w:lvl w:ilvl="5" w:tplc="62060A96">
+      <w:lvl w:ilvl="5" w:tplc="07BE59D2">
         <w:start w:val="1"/>
         <w:numFmt w:val="bullet"/>
         <w:lvlText w:val="•"/>
@@ -20237,7 +20331,7 @@
       </w:lvl>
     </w:lvlOverride>
     <w:lvlOverride w:ilvl="6">
-      <w:lvl w:ilvl="6" w:tplc="94DC6786">
+      <w:lvl w:ilvl="6" w:tplc="42F64C5C">
         <w:start w:val="1"/>
         <w:numFmt w:val="bullet"/>
         <w:lvlText w:val="•"/>
@@ -20265,7 +20359,7 @@
       </w:lvl>
     </w:lvlOverride>
     <w:lvlOverride w:ilvl="7">
-      <w:lvl w:ilvl="7" w:tplc="F53EFBA6">
+      <w:lvl w:ilvl="7" w:tplc="BA24997A">
         <w:start w:val="1"/>
         <w:numFmt w:val="bullet"/>
         <w:lvlText w:val="•"/>
@@ -20293,7 +20387,7 @@
       </w:lvl>
     </w:lvlOverride>
     <w:lvlOverride w:ilvl="8">
-      <w:lvl w:ilvl="8" w:tplc="9A6497F2">
+      <w:lvl w:ilvl="8" w:tplc="7CFA04F8">
         <w:start w:val="1"/>
         <w:numFmt w:val="bullet"/>
         <w:lvlText w:val="•"/>
@@ -22555,7 +22649,7 @@
 </file>
 
 <file path=customXml/itemProps1.xml><?xml version="1.0" encoding="utf-8"?>
-<ds:datastoreItem xmlns:ds="http://schemas.openxmlformats.org/officeDocument/2006/customXml" ds:itemID="{19D273C1-796B-7448-83E7-E07E94AC6AF5}">
+<ds:datastoreItem xmlns:ds="http://schemas.openxmlformats.org/officeDocument/2006/customXml" ds:itemID="{57A200E4-C318-7148-8681-2945C748FF64}">
   <ds:schemaRefs>
     <ds:schemaRef ds:uri="http://schemas.openxmlformats.org/officeDocument/2006/bibliography"/>
   </ds:schemaRefs>

</xml_diff>